<commit_message>
Finishing Week 4 Assignments
</commit_message>
<xml_diff>
--- a/4-4 Assignment UI Design.docx
+++ b/4-4 Assignment UI Design.docx
@@ -4,11 +4,125 @@
   <w:body>
     <w:p>
       <w:r>
+        <w:t>Alexis Prazak</w:t>
+      </w:r>
+    </w:p>
+    <w:p>
+      <w:r>
+        <w:t>CS 360</w:t>
+      </w:r>
+    </w:p>
+    <w:p>
+      <w:pPr>
+        <w:rPr>
+          <w:b/>
+          <w:bCs/>
+        </w:rPr>
+      </w:pPr>
+      <w:r>
+        <w:rPr>
+          <w:b/>
+          <w:bCs/>
+        </w:rPr>
+        <w:t>4-1</w:t>
+      </w:r>
+      <w:r>
+        <w:rPr>
+          <w:b/>
+          <w:bCs/>
+        </w:rPr>
+        <w:t xml:space="preserve"> </w:t>
+      </w:r>
+      <w:r>
+        <w:rPr>
+          <w:b/>
+          <w:bCs/>
+        </w:rPr>
+        <w:t>UI Design</w:t>
+      </w:r>
+    </w:p>
+    <w:p>
+      <w:pPr>
+        <w:rPr>
+          <w:b/>
+          <w:bCs/>
+        </w:rPr>
+      </w:pPr>
+    </w:p>
+    <w:p>
+      <w:pPr>
+        <w:spacing w:line="480" w:lineRule="auto"/>
+        <w:rPr>
+          <w:rFonts w:ascii="Times New Roman" w:hAnsi="Times New Roman" w:cs="Times New Roman"/>
+        </w:rPr>
+      </w:pPr>
+      <w:r>
+        <w:rPr>
+          <w:rFonts w:ascii="Times New Roman" w:hAnsi="Times New Roman" w:cs="Times New Roman"/>
+        </w:rPr>
         <w:t xml:space="preserve">Here are designs for the primary inventory screen. </w:t>
       </w:r>
     </w:p>
     <w:p>
-      <w:r>
+      <w:pPr>
+        <w:spacing w:line="480" w:lineRule="auto"/>
+        <w:rPr>
+          <w:rFonts w:ascii="Times New Roman" w:hAnsi="Times New Roman" w:cs="Times New Roman"/>
+        </w:rPr>
+      </w:pPr>
+      <w:r>
+        <w:rPr>
+          <w:rFonts w:ascii="Times New Roman" w:hAnsi="Times New Roman" w:cs="Times New Roman"/>
+        </w:rPr>
+        <w:drawing>
+          <wp:inline distT="0" distB="0" distL="0" distR="0" wp14:anchorId="41063F2B" wp14:editId="1545E87D">
+            <wp:extent cx="4932511" cy="6477635"/>
+            <wp:effectExtent l="0" t="0" r="1905" b="0"/>
+            <wp:docPr id="1859183349" name="Picture 1"/>
+            <wp:cNvGraphicFramePr>
+              <a:graphicFrameLocks xmlns:a="http://schemas.openxmlformats.org/drawingml/2006/main" noChangeAspect="1"/>
+            </wp:cNvGraphicFramePr>
+            <a:graphic xmlns:a="http://schemas.openxmlformats.org/drawingml/2006/main">
+              <a:graphicData uri="http://schemas.openxmlformats.org/drawingml/2006/picture">
+                <pic:pic xmlns:pic="http://schemas.openxmlformats.org/drawingml/2006/picture">
+                  <pic:nvPicPr>
+                    <pic:cNvPr id="1859183349" name=""/>
+                    <pic:cNvPicPr/>
+                  </pic:nvPicPr>
+                  <pic:blipFill>
+                    <a:blip r:embed="rId5"/>
+                    <a:stretch>
+                      <a:fillRect/>
+                    </a:stretch>
+                  </pic:blipFill>
+                  <pic:spPr>
+                    <a:xfrm>
+                      <a:off x="0" y="0"/>
+                      <a:ext cx="4936552" cy="6482942"/>
+                    </a:xfrm>
+                    <a:prstGeom prst="rect">
+                      <a:avLst/>
+                    </a:prstGeom>
+                  </pic:spPr>
+                </pic:pic>
+              </a:graphicData>
+            </a:graphic>
+          </wp:inline>
+        </w:drawing>
+      </w:r>
+    </w:p>
+    <w:p>
+      <w:pPr>
+        <w:spacing w:line="480" w:lineRule="auto"/>
+        <w:rPr>
+          <w:rFonts w:ascii="Times New Roman" w:hAnsi="Times New Roman" w:cs="Times New Roman"/>
+        </w:rPr>
+      </w:pPr>
+      <w:r>
+        <w:rPr>
+          <w:rFonts w:ascii="Times New Roman" w:hAnsi="Times New Roman" w:cs="Times New Roman"/>
+        </w:rPr>
+        <w:lastRenderedPageBreak/>
         <w:t xml:space="preserve">Descriptions: </w:t>
       </w:r>
     </w:p>
@@ -19,8 +133,15 @@
           <w:ilvl w:val="0"/>
           <w:numId w:val="3"/>
         </w:numPr>
-      </w:pPr>
-      <w:r>
+        <w:spacing w:line="480" w:lineRule="auto"/>
+        <w:rPr>
+          <w:rFonts w:ascii="Times New Roman" w:hAnsi="Times New Roman" w:cs="Times New Roman"/>
+        </w:rPr>
+      </w:pPr>
+      <w:r>
+        <w:rPr>
+          <w:rFonts w:ascii="Times New Roman" w:hAnsi="Times New Roman" w:cs="Times New Roman"/>
+        </w:rPr>
         <w:t xml:space="preserve">Drop down menu that lets you switch between warehouses or inventory categories. </w:t>
       </w:r>
     </w:p>
@@ -31,11 +152,21 @@
           <w:ilvl w:val="0"/>
           <w:numId w:val="3"/>
         </w:numPr>
-      </w:pPr>
-      <w:r>
+        <w:spacing w:line="480" w:lineRule="auto"/>
+        <w:rPr>
+          <w:rFonts w:ascii="Times New Roman" w:hAnsi="Times New Roman" w:cs="Times New Roman"/>
+        </w:rPr>
+      </w:pPr>
+      <w:r>
+        <w:rPr>
+          <w:rFonts w:ascii="Times New Roman" w:hAnsi="Times New Roman" w:cs="Times New Roman"/>
+        </w:rPr>
         <w:t xml:space="preserve">Profile button where the user can access their account, sign out, and go to settings. </w:t>
       </w:r>
       <w:r>
+        <w:rPr>
+          <w:rFonts w:ascii="Times New Roman" w:hAnsi="Times New Roman" w:cs="Times New Roman"/>
+        </w:rPr>
         <w:t xml:space="preserve">Responds to button press. Will take the user to the login screen if the sign out option is pressed. </w:t>
       </w:r>
     </w:p>
@@ -46,12 +177,36 @@
           <w:ilvl w:val="0"/>
           <w:numId w:val="3"/>
         </w:numPr>
-      </w:pPr>
-      <w:r>
+        <w:spacing w:line="480" w:lineRule="auto"/>
+        <w:rPr>
+          <w:rFonts w:ascii="Times New Roman" w:hAnsi="Times New Roman" w:cs="Times New Roman"/>
+        </w:rPr>
+      </w:pPr>
+      <w:r>
+        <w:rPr>
+          <w:rFonts w:ascii="Times New Roman" w:hAnsi="Times New Roman" w:cs="Times New Roman"/>
+        </w:rPr>
         <w:t>Item photos with details</w:t>
       </w:r>
       <w:r>
-        <w:t xml:space="preserve"> from the inventory database. The plus and minus icons increment the quantity via a button press. With an internet connection </w:t>
+        <w:rPr>
+          <w:rFonts w:ascii="Times New Roman" w:hAnsi="Times New Roman" w:cs="Times New Roman"/>
+        </w:rPr>
+        <w:t xml:space="preserve"> from the inventory database. The plus and minus icons </w:t>
+      </w:r>
+      <w:proofErr w:type="gramStart"/>
+      <w:r>
+        <w:rPr>
+          <w:rFonts w:ascii="Times New Roman" w:hAnsi="Times New Roman" w:cs="Times New Roman"/>
+        </w:rPr>
+        <w:t>increment</w:t>
+      </w:r>
+      <w:proofErr w:type="gramEnd"/>
+      <w:r>
+        <w:rPr>
+          <w:rFonts w:ascii="Times New Roman" w:hAnsi="Times New Roman" w:cs="Times New Roman"/>
+        </w:rPr>
+        <w:t xml:space="preserve"> the quantity via a button press. With an internet connection </w:t>
       </w:r>
     </w:p>
     <w:p>
@@ -61,140 +216,267 @@
           <w:ilvl w:val="0"/>
           <w:numId w:val="3"/>
         </w:numPr>
-      </w:pPr>
-      <w:r>
+        <w:spacing w:line="480" w:lineRule="auto"/>
+        <w:rPr>
+          <w:rFonts w:ascii="Times New Roman" w:hAnsi="Times New Roman" w:cs="Times New Roman"/>
+        </w:rPr>
+      </w:pPr>
+      <w:r>
+        <w:rPr>
+          <w:rFonts w:ascii="Times New Roman" w:hAnsi="Times New Roman" w:cs="Times New Roman"/>
+        </w:rPr>
         <w:t xml:space="preserve">An image button that brings up the barcode scanner. </w:t>
       </w:r>
     </w:p>
     <w:p>
       <w:pPr>
-        <w:numPr>
-          <w:ilvl w:val="1"/>
-          <w:numId w:val="1"/>
-        </w:numPr>
-      </w:pPr>
-      <w:r>
-        <w:t>While designing, you must do the following actions:</w:t>
-      </w:r>
-    </w:p>
-    <w:p>
-      <w:pPr>
-        <w:numPr>
-          <w:ilvl w:val="2"/>
-          <w:numId w:val="1"/>
-        </w:numPr>
-      </w:pPr>
-      <w:r>
-        <w:t>Include relevant features such as navigation or information components.</w:t>
-      </w:r>
-    </w:p>
-    <w:p>
-      <w:pPr>
-        <w:numPr>
-          <w:ilvl w:val="2"/>
-          <w:numId w:val="1"/>
-        </w:numPr>
-      </w:pPr>
-      <w:r>
-        <w:t>Label and describe every component and any data they collect or interact with.</w:t>
-      </w:r>
-    </w:p>
-    <w:p>
-      <w:pPr>
-        <w:numPr>
-          <w:ilvl w:val="2"/>
-          <w:numId w:val="1"/>
-        </w:numPr>
-      </w:pPr>
-      <w:r>
-        <w:t>Indicate which elements on the screen are interactive.</w:t>
-      </w:r>
-    </w:p>
-    <w:p>
-      <w:pPr>
+        <w:pStyle w:val="ListParagraph"/>
         <w:numPr>
           <w:ilvl w:val="0"/>
-          <w:numId w:val="1"/>
+          <w:numId w:val="3"/>
         </w:numPr>
-      </w:pPr>
-      <w:r>
-        <w:t xml:space="preserve">Apply mobile app UI </w:t>
-      </w:r>
-      <w:r>
-        <w:rPr>
-          <w:b/>
-          <w:bCs/>
-        </w:rPr>
-        <w:t>design best practices. </w:t>
-      </w:r>
-    </w:p>
-    <w:p>
-      <w:pPr>
-        <w:numPr>
-          <w:ilvl w:val="1"/>
-          <w:numId w:val="1"/>
-        </w:numPr>
-      </w:pPr>
-      <w:r>
-        <w:t>Reference the readings in the module’s Resources section as you work on your UI design. The guidelines are comprehensive, but you should use them in all design aspects.</w:t>
-      </w:r>
-    </w:p>
-    <w:p>
-      <w:pPr>
-        <w:numPr>
-          <w:ilvl w:val="0"/>
-          <w:numId w:val="1"/>
-        </w:numPr>
-      </w:pPr>
-      <w:r>
-        <w:rPr>
-          <w:b/>
-          <w:bCs/>
-        </w:rPr>
-        <w:t>Justify</w:t>
-      </w:r>
-      <w:r>
-        <w:t xml:space="preserve"> your design decisions. </w:t>
-      </w:r>
-    </w:p>
-    <w:p>
-      <w:pPr>
-        <w:numPr>
-          <w:ilvl w:val="1"/>
-          <w:numId w:val="1"/>
-        </w:numPr>
-      </w:pPr>
-      <w:r>
-        <w:t>Explain why you chose to make the UI design updates that you did for your creation. Your reasons should be user-driven and compatible with the Design for Android guidelines</w:t>
-      </w:r>
-      <w:r>
-        <w:t>.</w:t>
-      </w:r>
-    </w:p>
-    <w:p>
-      <w:r>
+        <w:spacing w:line="480" w:lineRule="auto"/>
+        <w:rPr>
+          <w:rFonts w:ascii="Times New Roman" w:hAnsi="Times New Roman" w:cs="Times New Roman"/>
+        </w:rPr>
+      </w:pPr>
+      <w:r>
+        <w:rPr>
+          <w:rFonts w:ascii="Times New Roman" w:hAnsi="Times New Roman" w:cs="Times New Roman"/>
+        </w:rPr>
+        <w:t xml:space="preserve">The bottom of the screen will have a navigation bar that can be used to move between pages of warehouse data. Material’s 3 components are a good example of how to holistically design a navigation bar and </w:t>
+      </w:r>
+      <w:proofErr w:type="gramStart"/>
+      <w:r>
+        <w:rPr>
+          <w:rFonts w:ascii="Times New Roman" w:hAnsi="Times New Roman" w:cs="Times New Roman"/>
+        </w:rPr>
+        <w:t>is</w:t>
+      </w:r>
+      <w:proofErr w:type="gramEnd"/>
+      <w:r>
+        <w:rPr>
+          <w:rFonts w:ascii="Times New Roman" w:hAnsi="Times New Roman" w:cs="Times New Roman"/>
+        </w:rPr>
+        <w:t xml:space="preserve"> included in the resources. </w:t>
+      </w:r>
+    </w:p>
+    <w:p>
+      <w:pPr>
+        <w:spacing w:line="480" w:lineRule="auto"/>
+        <w:rPr>
+          <w:rFonts w:ascii="Times New Roman" w:hAnsi="Times New Roman" w:cs="Times New Roman"/>
+        </w:rPr>
+      </w:pPr>
+      <w:r>
+        <w:rPr>
+          <w:rFonts w:ascii="Times New Roman" w:hAnsi="Times New Roman" w:cs="Times New Roman"/>
+        </w:rPr>
         <w:t xml:space="preserve">Drawing the layout helped me get a better visual of what I was creating. It forced me to think of how easy it needs to be to identify buttons. Filled buttons will be used with a background color that contrasts with the text. I also placed buttons in easy to find places and used symbols (like arrows) to </w:t>
       </w:r>
       <w:r>
+        <w:rPr>
+          <w:rFonts w:ascii="Times New Roman" w:hAnsi="Times New Roman" w:cs="Times New Roman"/>
+        </w:rPr>
         <w:t xml:space="preserve">indicate what each button was for. </w:t>
       </w:r>
     </w:p>
     <w:p>
       <w:pPr>
-        <w:numPr>
-          <w:ilvl w:val="1"/>
-          <w:numId w:val="1"/>
-        </w:numPr>
-      </w:pPr>
-      <w:r>
-        <w:t>Comment on any new features you introduced or any challenging areas you overcame with creative solutions.</w:t>
-      </w:r>
-    </w:p>
-    <w:p>
-      <w:r>
-        <w:t xml:space="preserve">In the past I hadn’t touched on the barcode scanner. Having an easy to identify button at the bottom of the screen a user can quickly press it. This will bring up the Android’s camera. </w:t>
-      </w:r>
-    </w:p>
+        <w:spacing w:line="480" w:lineRule="auto"/>
+        <w:rPr>
+          <w:rFonts w:ascii="Times New Roman" w:hAnsi="Times New Roman" w:cs="Times New Roman"/>
+        </w:rPr>
+      </w:pPr>
+      <w:r>
+        <w:rPr>
+          <w:rFonts w:ascii="Times New Roman" w:hAnsi="Times New Roman" w:cs="Times New Roman"/>
+        </w:rPr>
+        <w:t xml:space="preserve">In the past I hadn’t </w:t>
+      </w:r>
+      <w:proofErr w:type="gramStart"/>
+      <w:r>
+        <w:rPr>
+          <w:rFonts w:ascii="Times New Roman" w:hAnsi="Times New Roman" w:cs="Times New Roman"/>
+        </w:rPr>
+        <w:t>touched on</w:t>
+      </w:r>
+      <w:proofErr w:type="gramEnd"/>
+      <w:r>
+        <w:rPr>
+          <w:rFonts w:ascii="Times New Roman" w:hAnsi="Times New Roman" w:cs="Times New Roman"/>
+        </w:rPr>
+        <w:t xml:space="preserve"> the barcode scanner. Having an easy to identify button at the bottom of the </w:t>
+      </w:r>
+      <w:proofErr w:type="gramStart"/>
+      <w:r>
+        <w:rPr>
+          <w:rFonts w:ascii="Times New Roman" w:hAnsi="Times New Roman" w:cs="Times New Roman"/>
+        </w:rPr>
+        <w:t>screen</w:t>
+      </w:r>
+      <w:proofErr w:type="gramEnd"/>
+      <w:r>
+        <w:rPr>
+          <w:rFonts w:ascii="Times New Roman" w:hAnsi="Times New Roman" w:cs="Times New Roman"/>
+        </w:rPr>
+        <w:t xml:space="preserve"> a user can quickly press it. This will bring up the Android’s camera. </w:t>
+      </w:r>
+      <w:r>
+        <w:rPr>
+          <w:rFonts w:ascii="Times New Roman" w:hAnsi="Times New Roman" w:cs="Times New Roman"/>
+        </w:rPr>
+        <w:t xml:space="preserve">I am concerned about the challenges of testing the camera. I decided to research how other developers test these features in Android Studio. </w:t>
+      </w:r>
+      <w:r>
+        <w:rPr>
+          <w:rFonts w:ascii="Times New Roman" w:hAnsi="Times New Roman" w:cs="Times New Roman"/>
+        </w:rPr>
+        <w:t xml:space="preserve">The Android Developers documentation has samples of how to implement a variety of camera features. It includes how to transfer the data from the camera to a database. </w:t>
+      </w:r>
+    </w:p>
+    <w:p>
+      <w:pPr>
+        <w:spacing w:line="480" w:lineRule="auto"/>
+        <w:rPr>
+          <w:rFonts w:ascii="Times New Roman" w:hAnsi="Times New Roman" w:cs="Times New Roman"/>
+        </w:rPr>
+      </w:pPr>
+      <w:r>
+        <w:rPr>
+          <w:rFonts w:ascii="Times New Roman" w:hAnsi="Times New Roman" w:cs="Times New Roman"/>
+        </w:rPr>
+        <w:t xml:space="preserve">Resources: </w:t>
+      </w:r>
+    </w:p>
+    <w:p>
+      <w:pPr>
+        <w:spacing w:line="480" w:lineRule="auto"/>
+        <w:rPr>
+          <w:rFonts w:ascii="Times New Roman" w:hAnsi="Times New Roman" w:cs="Times New Roman"/>
+        </w:rPr>
+      </w:pPr>
+      <w:r>
+        <w:rPr>
+          <w:rFonts w:ascii="Times New Roman" w:hAnsi="Times New Roman" w:cs="Times New Roman"/>
+          <w:i/>
+          <w:iCs/>
+        </w:rPr>
+        <w:lastRenderedPageBreak/>
+        <w:t>Buttons</w:t>
+      </w:r>
+      <w:r>
+        <w:rPr>
+          <w:rFonts w:ascii="Times New Roman" w:hAnsi="Times New Roman" w:cs="Times New Roman"/>
+        </w:rPr>
+        <w:t xml:space="preserve">. (2025). Android Developers. </w:t>
+      </w:r>
+      <w:hyperlink r:id="rId6" w:history="1">
+        <w:r>
+          <w:rPr>
+            <w:rStyle w:val="Hyperlink"/>
+            <w:rFonts w:ascii="Times New Roman" w:hAnsi="Times New Roman" w:cs="Times New Roman"/>
+          </w:rPr>
+          <w:t>https://developer.android.com/design/ui/tv/guides/components/buttons</w:t>
+        </w:r>
+      </w:hyperlink>
+    </w:p>
+    <w:p>
+      <w:pPr>
+        <w:spacing w:line="480" w:lineRule="auto"/>
+        <w:rPr>
+          <w:rFonts w:ascii="Times New Roman" w:hAnsi="Times New Roman" w:cs="Times New Roman"/>
+        </w:rPr>
+      </w:pPr>
+      <w:r>
+        <w:rPr>
+          <w:rFonts w:ascii="Times New Roman" w:hAnsi="Times New Roman" w:cs="Times New Roman"/>
+          <w:i/>
+          <w:iCs/>
+        </w:rPr>
+        <w:t>Navigation bar – Material Design 3</w:t>
+      </w:r>
+      <w:r>
+        <w:rPr>
+          <w:rFonts w:ascii="Times New Roman" w:hAnsi="Times New Roman" w:cs="Times New Roman"/>
+        </w:rPr>
+        <w:t xml:space="preserve">. (n.d.). Material Design. </w:t>
+      </w:r>
+      <w:hyperlink r:id="rId7" w:history="1">
+        <w:r>
+          <w:rPr>
+            <w:rStyle w:val="Hyperlink"/>
+            <w:rFonts w:ascii="Times New Roman" w:hAnsi="Times New Roman" w:cs="Times New Roman"/>
+          </w:rPr>
+          <w:t>https://m3.material.io/components/navigation-bar/overview</w:t>
+        </w:r>
+      </w:hyperlink>
+    </w:p>
+    <w:p>
+      <w:pPr>
+        <w:spacing w:line="480" w:lineRule="auto"/>
+        <w:rPr>
+          <w:rFonts w:ascii="Times New Roman" w:hAnsi="Times New Roman" w:cs="Times New Roman"/>
+        </w:rPr>
+      </w:pPr>
+      <w:r>
+        <w:rPr>
+          <w:rFonts w:ascii="Times New Roman" w:hAnsi="Times New Roman" w:cs="Times New Roman"/>
+          <w:i/>
+          <w:iCs/>
+        </w:rPr>
+        <w:t>Samples | Camera &amp; Media Developer Center</w:t>
+      </w:r>
+      <w:r>
+        <w:rPr>
+          <w:rFonts w:ascii="Times New Roman" w:hAnsi="Times New Roman" w:cs="Times New Roman"/>
+        </w:rPr>
+        <w:t>. (2026). Android Developers. https://developer.android.com/media/samples</w:t>
+      </w:r>
+    </w:p>
+    <w:p>
+      <w:pPr>
+        <w:spacing w:line="480" w:lineRule="auto"/>
+        <w:rPr>
+          <w:rFonts w:ascii="Times New Roman" w:hAnsi="Times New Roman" w:cs="Times New Roman"/>
+        </w:rPr>
+      </w:pPr>
+      <w:r>
+        <w:rPr>
+          <w:rFonts w:ascii="Times New Roman" w:hAnsi="Times New Roman" w:cs="Times New Roman"/>
+        </w:rPr>
+        <w:t>‌</w:t>
+      </w:r>
+    </w:p>
+    <w:p>
+      <w:pPr>
+        <w:spacing w:line="480" w:lineRule="auto"/>
+        <w:rPr>
+          <w:rFonts w:ascii="Times New Roman" w:hAnsi="Times New Roman" w:cs="Times New Roman"/>
+        </w:rPr>
+      </w:pPr>
+    </w:p>
+    <w:p>
+      <w:pPr>
+        <w:spacing w:line="480" w:lineRule="auto"/>
+        <w:rPr>
+          <w:rFonts w:ascii="Times New Roman" w:hAnsi="Times New Roman" w:cs="Times New Roman"/>
+        </w:rPr>
+      </w:pPr>
+      <w:r>
+        <w:rPr>
+          <w:rFonts w:ascii="Times New Roman" w:hAnsi="Times New Roman" w:cs="Times New Roman"/>
+        </w:rPr>
+        <w:t>‌</w:t>
+      </w:r>
+    </w:p>
+    <w:p/>
+    <w:p>
+      <w:r>
+        <w:t>‌</w:t>
+      </w:r>
+    </w:p>
+    <w:p/>
     <w:p/>
     <w:sectPr>
       <w:pgSz w:w="12240" w:h="15840"/>
@@ -1457,6 +1739,29 @@
       <w:spacing w:val="5"/>
     </w:rPr>
   </w:style>
+  <w:style w:type="character" w:styleId="Hyperlink">
+    <w:name w:val="Hyperlink"/>
+    <w:basedOn w:val="DefaultParagraphFont"/>
+    <w:uiPriority w:val="99"/>
+    <w:unhideWhenUsed/>
+    <w:rsid w:val="00DD6073"/>
+    <w:rPr>
+      <w:color w:val="467886" w:themeColor="hyperlink"/>
+      <w:u w:val="single"/>
+    </w:rPr>
+  </w:style>
+  <w:style w:type="character" w:styleId="UnresolvedMention">
+    <w:name w:val="Unresolved Mention"/>
+    <w:basedOn w:val="DefaultParagraphFont"/>
+    <w:uiPriority w:val="99"/>
+    <w:semiHidden/>
+    <w:unhideWhenUsed/>
+    <w:rsid w:val="00DD6073"/>
+    <w:rPr>
+      <w:color w:val="605E5C"/>
+      <w:shd w:val="clear" w:color="auto" w:fill="E1DFDD"/>
+    </w:rPr>
+  </w:style>
 </w:styles>
 </file>
 

</xml_diff>